<commit_message>
Corrección temporal de word
</commit_message>
<xml_diff>
--- a/EA1/Evaluación asincrónica 1 EA.docx
+++ b/EA1/Evaluación asincrónica 1 EA.docx
@@ -8520,17 +8520,7 @@
               <w:highlight w:val="cyan"/>
               <w:lang w:val="es-MX"/>
             </w:rPr>
-            <m:t>Constante→</m:t>
-          </m:r>
-          <m:r>
-            <w:rPr>
-              <w:rFonts w:ascii="Cambria Math" w:hAnsi="Cambria Math"/>
-              <w:sz w:val="20"/>
-              <w:szCs w:val="20"/>
-              <w:highlight w:val="cyan"/>
-              <w:lang w:val="es-MX"/>
-            </w:rPr>
-            <m:t>T</m:t>
+            <m:t>Constante→T</m:t>
           </m:r>
           <m:d>
             <m:dPr>
@@ -19099,6 +19089,12 @@
             </m:r>
           </m:e>
         </m:d>
+        <m:r>
+          <w:rPr>
+            <w:rFonts w:ascii="Cambria Math" w:hAnsi="Cambria Math"/>
+          </w:rPr>
+          <m:t xml:space="preserve">= </m:t>
+        </m:r>
       </m:oMath>
     </w:p>
     <w:p>
@@ -19164,6 +19160,12 @@
             </m:r>
           </m:e>
         </m:d>
+        <m:r>
+          <w:rPr>
+            <w:rFonts w:ascii="Cambria Math" w:eastAsiaTheme="minorEastAsia" w:hAnsi="Cambria Math"/>
+          </w:rPr>
+          <m:t>=</m:t>
+        </m:r>
       </m:oMath>
     </w:p>
     <w:p>
@@ -19226,6 +19228,12 @@
             </m:r>
           </m:e>
         </m:d>
+        <m:r>
+          <w:rPr>
+            <w:rFonts w:ascii="Cambria Math" w:hAnsi="Cambria Math"/>
+          </w:rPr>
+          <m:t>=</m:t>
+        </m:r>
       </m:oMath>
     </w:p>
     <w:p>
@@ -19288,6 +19296,12 @@
             </m:r>
           </m:e>
         </m:d>
+        <m:r>
+          <w:rPr>
+            <w:rFonts w:ascii="Cambria Math" w:hAnsi="Cambria Math"/>
+          </w:rPr>
+          <m:t>=</m:t>
+        </m:r>
       </m:oMath>
     </w:p>
     <w:p>
@@ -19350,6 +19364,12 @@
             </m:r>
           </m:e>
         </m:d>
+        <m:r>
+          <w:rPr>
+            <w:rFonts w:ascii="Cambria Math" w:hAnsi="Cambria Math"/>
+          </w:rPr>
+          <m:t>=</m:t>
+        </m:r>
       </m:oMath>
     </w:p>
     <w:p>
@@ -19415,6 +19435,12 @@
             </m:r>
           </m:e>
         </m:d>
+        <m:r>
+          <w:rPr>
+            <w:rFonts w:ascii="Cambria Math" w:eastAsiaTheme="minorEastAsia" w:hAnsi="Cambria Math"/>
+          </w:rPr>
+          <m:t>=</m:t>
+        </m:r>
       </m:oMath>
     </w:p>
     <w:p>
@@ -19477,6 +19503,12 @@
             </m:r>
           </m:e>
         </m:d>
+        <m:r>
+          <w:rPr>
+            <w:rFonts w:ascii="Cambria Math" w:hAnsi="Cambria Math"/>
+          </w:rPr>
+          <m:t>=</m:t>
+        </m:r>
       </m:oMath>
     </w:p>
     <w:p>
@@ -19542,6 +19574,12 @@
             </m:r>
           </m:e>
         </m:d>
+        <m:r>
+          <w:rPr>
+            <w:rFonts w:ascii="Cambria Math" w:eastAsiaTheme="minorEastAsia" w:hAnsi="Cambria Math"/>
+          </w:rPr>
+          <m:t>=</m:t>
+        </m:r>
       </m:oMath>
     </w:p>
     <w:p>
@@ -19578,6 +19616,12 @@
             </m:r>
           </m:e>
         </m:d>
+        <m:r>
+          <w:rPr>
+            <w:rFonts w:ascii="Cambria Math" w:hAnsi="Cambria Math"/>
+          </w:rPr>
+          <m:t>=</m:t>
+        </m:r>
       </m:oMath>
     </w:p>
     <w:p>

</xml_diff>